<commit_message>
feat: now content - add new content to the site
</commit_message>
<xml_diff>
--- a/phase-3/C-WT-AT2-POR-Phase-3-2.docx
+++ b/phase-3/C-WT-AT2-POR-Phase-3-2.docx
@@ -7348,6 +7348,7 @@
               </w:rPr>
               <w:t xml:space="preserve">WebStorm, </w:t>
             </w:r>
+            <w:proofErr w:type="spellStart"/>
             <w:r>
               <w:rPr>
                 <w:sz w:val="20"/>
@@ -7355,6 +7356,7 @@
               </w:rPr>
               <w:t>PhpStorm</w:t>
             </w:r>
+            <w:proofErr w:type="spellEnd"/>
           </w:p>
           <w:p>
             <w:pPr>
@@ -8157,9 +8159,11 @@
                     <w:jc w:val="center"/>
                     <w:textAlignment w:val="baseline"/>
                   </w:pPr>
+                  <w:proofErr w:type="spellStart"/>
                   <w:r>
                     <w:t>Laragon</w:t>
                   </w:r>
+                  <w:proofErr w:type="spellEnd"/>
                 </w:p>
                 <w:p>
                   <w:pPr>
@@ -9062,7 +9066,15 @@
           </w:p>
           <w:p>
             <w:r>
-              <w:t>Each phase will be version controlled and uploaded to the ScreenCraft Development Server.</w:t>
+              <w:t xml:space="preserve">Each phase will be version controlled and uploaded to the </w:t>
+            </w:r>
+            <w:proofErr w:type="spellStart"/>
+            <w:r>
+              <w:t>ScreenCraft</w:t>
+            </w:r>
+            <w:proofErr w:type="spellEnd"/>
+            <w:r>
+              <w:t xml:space="preserve"> Development Server.</w:t>
             </w:r>
           </w:p>
           <w:p>
@@ -9202,7 +9214,23 @@
               <w:pStyle w:val="SectionSubheading"/>
             </w:pPr>
             <w:r>
-              <w:t>Phase 3: Pwity Pweese!</w:t>
+              <w:t xml:space="preserve">Phase 3: </w:t>
+            </w:r>
+            <w:proofErr w:type="spellStart"/>
+            <w:r>
+              <w:t>Pwity</w:t>
+            </w:r>
+            <w:proofErr w:type="spellEnd"/>
+            <w:r>
+              <w:t xml:space="preserve"> </w:t>
+            </w:r>
+            <w:proofErr w:type="spellStart"/>
+            <w:r>
+              <w:t>Pweese</w:t>
+            </w:r>
+            <w:proofErr w:type="spellEnd"/>
+            <w:r>
+              <w:t>!</w:t>
             </w:r>
           </w:p>
           <w:p>
@@ -13320,7 +13348,15 @@
               <w:t>Step 3: Create the required CSS to facilitate</w:t>
             </w:r>
             <w:r>
-              <w:t xml:space="preserve"> a layout that is similar to the one provided</w:t>
+              <w:t xml:space="preserve"> a layout that is </w:t>
+            </w:r>
+            <w:proofErr w:type="gramStart"/>
+            <w:r>
+              <w:t>similar to</w:t>
+            </w:r>
+            <w:proofErr w:type="gramEnd"/>
+            <w:r>
+              <w:t xml:space="preserve"> the one provided</w:t>
             </w:r>
             <w:r>
               <w:t>.</w:t>
@@ -13353,7 +13389,15 @@
               <w:t>t</w:t>
             </w:r>
             <w:r>
-              <w:t>ep 5: Compress and Submit your work.</w:t>
+              <w:t xml:space="preserve">ep 5: Compress and </w:t>
+            </w:r>
+            <w:proofErr w:type="gramStart"/>
+            <w:r>
+              <w:t>Submit</w:t>
+            </w:r>
+            <w:proofErr w:type="gramEnd"/>
+            <w:r>
+              <w:t xml:space="preserve"> your work.</w:t>
             </w:r>
           </w:p>
           <w:p/>
@@ -13974,8 +14018,13 @@
             <w:r>
               <w:t>“</w:t>
             </w:r>
-            <w:r>
-              <w:t xml:space="preserve">feat: </w:t>
+            <w:proofErr w:type="gramStart"/>
+            <w:r>
+              <w:t>feat</w:t>
+            </w:r>
+            <w:proofErr w:type="gramEnd"/>
+            <w:r>
+              <w:t xml:space="preserve">: </w:t>
             </w:r>
             <w:r>
               <w:t>Phase 3</w:t>
@@ -14212,19 +14261,7 @@
                 <w:rPr>
                   <w:rStyle w:val="Hyperlink"/>
                 </w:rPr>
-                <w:t>https://coolor</w:t>
-              </w:r>
-              <w:r>
-                <w:rPr>
-                  <w:rStyle w:val="Hyperlink"/>
-                </w:rPr>
-                <w:t>s</w:t>
-              </w:r>
-              <w:r>
-                <w:rPr>
-                  <w:rStyle w:val="Hyperlink"/>
-                </w:rPr>
-                <w:t>.co/</w:t>
+                <w:t>https://coolors.co/</w:t>
               </w:r>
             </w:hyperlink>
           </w:p>
@@ -14241,19 +14278,7 @@
                 <w:rPr>
                   <w:rStyle w:val="Hyperlink"/>
                 </w:rPr>
-                <w:t>https://uicolors.app</w:t>
-              </w:r>
-              <w:r>
-                <w:rPr>
-                  <w:rStyle w:val="Hyperlink"/>
-                </w:rPr>
-                <w:t>/</w:t>
-              </w:r>
-              <w:r>
-                <w:rPr>
-                  <w:rStyle w:val="Hyperlink"/>
-                </w:rPr>
-                <w:t>create</w:t>
+                <w:t>https://uicolors.app/create</w:t>
               </w:r>
             </w:hyperlink>
           </w:p>
@@ -14406,7 +14431,15 @@
               <w:pStyle w:val="Code"/>
             </w:pPr>
             <w:r>
-              <w:t>| white    | 255, 255, 255  | #FFFFFF |</w:t>
+              <w:t xml:space="preserve">| white    | 255, 255, </w:t>
+            </w:r>
+            <w:proofErr w:type="gramStart"/>
+            <w:r>
+              <w:t>255  |</w:t>
+            </w:r>
+            <w:proofErr w:type="gramEnd"/>
+            <w:r>
+              <w:t xml:space="preserve"> #FFFFFF |</w:t>
             </w:r>
           </w:p>
           <w:p>
@@ -14473,7 +14506,21 @@
               <w:rPr>
                 <w:rStyle w:val="IntenseEmphasis"/>
               </w:rPr>
-              <w:t>“feat: add colour scheme</w:t>
+              <w:t>“</w:t>
+            </w:r>
+            <w:proofErr w:type="gramStart"/>
+            <w:r>
+              <w:rPr>
+                <w:rStyle w:val="IntenseEmphasis"/>
+              </w:rPr>
+              <w:t>feat</w:t>
+            </w:r>
+            <w:proofErr w:type="gramEnd"/>
+            <w:r>
+              <w:rPr>
+                <w:rStyle w:val="IntenseEmphasis"/>
+              </w:rPr>
+              <w:t>: add colour scheme</w:t>
             </w:r>
             <w:r>
               <w:rPr>
@@ -14621,7 +14668,61 @@
                       <w:bCs w:val="0"/>
                       <w:color w:val="F2F2F2" w:themeColor="background1" w:themeShade="F2"/>
                     </w:rPr>
-                    <w:t>RGB (rrr, ggg, bbb)</w:t>
+                    <w:t>RGB (</w:t>
+                  </w:r>
+                  <w:proofErr w:type="spellStart"/>
+                  <w:r>
+                    <w:rPr>
+                      <w:b/>
+                      <w:bCs w:val="0"/>
+                      <w:color w:val="F2F2F2" w:themeColor="background1" w:themeShade="F2"/>
+                    </w:rPr>
+                    <w:t>rrr</w:t>
+                  </w:r>
+                  <w:proofErr w:type="spellEnd"/>
+                  <w:r>
+                    <w:rPr>
+                      <w:b/>
+                      <w:bCs w:val="0"/>
+                      <w:color w:val="F2F2F2" w:themeColor="background1" w:themeShade="F2"/>
+                    </w:rPr>
+                    <w:t xml:space="preserve">, </w:t>
+                  </w:r>
+                  <w:proofErr w:type="spellStart"/>
+                  <w:r>
+                    <w:rPr>
+                      <w:b/>
+                      <w:bCs w:val="0"/>
+                      <w:color w:val="F2F2F2" w:themeColor="background1" w:themeShade="F2"/>
+                    </w:rPr>
+                    <w:t>ggg</w:t>
+                  </w:r>
+                  <w:proofErr w:type="spellEnd"/>
+                  <w:r>
+                    <w:rPr>
+                      <w:b/>
+                      <w:bCs w:val="0"/>
+                      <w:color w:val="F2F2F2" w:themeColor="background1" w:themeShade="F2"/>
+                    </w:rPr>
+                    <w:t xml:space="preserve">, </w:t>
+                  </w:r>
+                  <w:proofErr w:type="spellStart"/>
+                  <w:r>
+                    <w:rPr>
+                      <w:b/>
+                      <w:bCs w:val="0"/>
+                      <w:color w:val="F2F2F2" w:themeColor="background1" w:themeShade="F2"/>
+                    </w:rPr>
+                    <w:t>bbb</w:t>
+                  </w:r>
+                  <w:proofErr w:type="spellEnd"/>
+                  <w:r>
+                    <w:rPr>
+                      <w:b/>
+                      <w:bCs w:val="0"/>
+                      <w:color w:val="F2F2F2" w:themeColor="background1" w:themeShade="F2"/>
+                    </w:rPr>
+                    <w:t>)</w:t>
                   </w:r>
                 </w:p>
               </w:tc>
@@ -14783,7 +14884,7 @@
               <w:tc>
                 <w:tcPr>
                   <w:tcW w:w="1031" w:type="dxa"/>
-                  <w:shd w:val="clear" w:color="auto" w:fill="FFFFFF" w:themeFill="background1"/>
+                  <w:shd w:val="clear" w:color="auto" w:fill="FFFFFF"/>
                 </w:tcPr>
                 <w:p>
                   <w:pPr>
@@ -15449,7 +15550,21 @@
                 <w:rStyle w:val="SubtleEmphasis"/>
               </w:rPr>
               <w:br/>
-              <w:t>Use the fill tool to color final column.</w:t>
+              <w:t xml:space="preserve">Use the fill tool to </w:t>
+            </w:r>
+            <w:proofErr w:type="spellStart"/>
+            <w:r>
+              <w:rPr>
+                <w:rStyle w:val="SubtleEmphasis"/>
+              </w:rPr>
+              <w:t>color</w:t>
+            </w:r>
+            <w:proofErr w:type="spellEnd"/>
+            <w:r>
+              <w:rPr>
+                <w:rStyle w:val="SubtleEmphasis"/>
+              </w:rPr>
+              <w:t xml:space="preserve"> final column.</w:t>
             </w:r>
           </w:p>
           <w:p/>
@@ -15907,8 +16022,13 @@
                   <w:pPr>
                     <w:spacing w:before="0" w:after="0"/>
                   </w:pPr>
+                  <w:proofErr w:type="spellStart"/>
                   <w:r>
-                    <w:t xml:space="preserve">Unsplash - </w:t>
+                    <w:t>Unsplash</w:t>
+                  </w:r>
+                  <w:proofErr w:type="spellEnd"/>
+                  <w:r>
+                    <w:t xml:space="preserve"> - </w:t>
                   </w:r>
                   <w:r>
                     <w:t>Ilya Pavlov</w:t>
@@ -16008,6 +16128,9 @@
                     <w:spacing w:before="0" w:after="0"/>
                   </w:pPr>
                   <w:r>
+                    <w:rPr>
+                      <w:noProof/>
+                    </w:rPr>
                     <w:drawing>
                       <wp:inline distT="0" distB="0" distL="0" distR="0" wp14:anchorId="37D3292D" wp14:editId="3ADF6EE0">
                         <wp:extent cx="887730" cy="594995"/>
@@ -16166,6 +16289,9 @@
                     <w:spacing w:before="0" w:after="0"/>
                   </w:pPr>
                   <w:r>
+                    <w:rPr>
+                      <w:noProof/>
+                    </w:rPr>
                     <w:drawing>
                       <wp:inline distT="0" distB="0" distL="0" distR="0" wp14:anchorId="1B9FD86E" wp14:editId="5E3EB320">
                         <wp:extent cx="887730" cy="1196340"/>
@@ -16324,6 +16450,9 @@
                     <w:spacing w:before="0" w:after="0"/>
                   </w:pPr>
                   <w:r>
+                    <w:rPr>
+                      <w:noProof/>
+                    </w:rPr>
                     <w:drawing>
                       <wp:inline distT="0" distB="0" distL="0" distR="0" wp14:anchorId="14D14138" wp14:editId="3ABFABD4">
                         <wp:extent cx="887730" cy="433705"/>
@@ -16408,12 +16537,14 @@
                       <w:bCs w:val="0"/>
                     </w:rPr>
                   </w:pPr>
+                  <w:proofErr w:type="spellStart"/>
                   <w:r>
                     <w:rPr>
                       <w:bCs w:val="0"/>
                     </w:rPr>
                     <w:t>tecHindustan</w:t>
                   </w:r>
+                  <w:proofErr w:type="spellEnd"/>
                 </w:p>
               </w:tc>
             </w:tr>
@@ -16497,6 +16628,9 @@
                     <w:spacing w:before="0" w:after="0"/>
                   </w:pPr>
                   <w:r>
+                    <w:rPr>
+                      <w:noProof/>
+                    </w:rPr>
                     <w:drawing>
                       <wp:inline distT="0" distB="0" distL="0" distR="0" wp14:anchorId="6A90A6C6" wp14:editId="4A5AFBEE">
                         <wp:extent cx="887730" cy="1263015"/>
@@ -16543,9 +16677,11 @@
                   <w:pPr>
                     <w:spacing w:before="0" w:after="0"/>
                   </w:pPr>
+                  <w:proofErr w:type="spellStart"/>
                   <w:r>
                     <w:t>Js_joke</w:t>
                   </w:r>
+                  <w:proofErr w:type="spellEnd"/>
                 </w:p>
               </w:tc>
             </w:tr>
@@ -16569,9 +16705,11 @@
                   <w:pPr>
                     <w:spacing w:before="0" w:after="0"/>
                   </w:pPr>
+                  <w:proofErr w:type="spellStart"/>
                   <w:r>
                     <w:t>ChristoPy</w:t>
                   </w:r>
+                  <w:proofErr w:type="spellEnd"/>
                 </w:p>
               </w:tc>
             </w:tr>
@@ -16908,14 +17046,27 @@
           </w:p>
           <w:p>
             <w:r>
-              <w:t>Add the evidence folders to the “</w:t>
+              <w:t xml:space="preserve">Add the evidence folders to the </w:t>
+            </w:r>
+            <w:proofErr w:type="gramStart"/>
+            <w:r>
+              <w:t>“</w:t>
             </w:r>
             <w:r>
               <w:rPr>
                 <w:rStyle w:val="CodeInline"/>
               </w:rPr>
-              <w:t>.gitignore</w:t>
-            </w:r>
+              <w:t>.</w:t>
+            </w:r>
+            <w:proofErr w:type="spellStart"/>
+            <w:r>
+              <w:rPr>
+                <w:rStyle w:val="CodeInline"/>
+              </w:rPr>
+              <w:t>gitignore</w:t>
+            </w:r>
+            <w:proofErr w:type="spellEnd"/>
+            <w:proofErr w:type="gramEnd"/>
             <w:r>
               <w:t>” file in the repository.</w:t>
             </w:r>
@@ -17462,7 +17613,15 @@
               <w:t>Obtain their feedback</w:t>
             </w:r>
             <w:r>
-              <w:t xml:space="preserve">, update your work as required based on their feedback, ensuring all changes are notes as semantic commits using the “fix:…” </w:t>
+              <w:t>, update your work as required based on their feedback, ensuring all changes are notes as semantic commits using the “</w:t>
+            </w:r>
+            <w:proofErr w:type="gramStart"/>
+            <w:r>
+              <w:t>fix:…</w:t>
+            </w:r>
+            <w:proofErr w:type="gramEnd"/>
+            <w:r>
+              <w:t xml:space="preserve">” </w:t>
             </w:r>
             <w:r>
               <w:t>tag at the start.</w:t>
@@ -17859,7 +18018,15 @@
     </w:p>
     <w:p>
       <w:r>
-        <w:t>Many may be applied via the use of PhpStorm, PyCharm or similar plugins and code formatting</w:t>
+        <w:t xml:space="preserve">Many may be applied via the use of </w:t>
+      </w:r>
+      <w:proofErr w:type="spellStart"/>
+      <w:r>
+        <w:t>PhpStorm</w:t>
+      </w:r>
+      <w:proofErr w:type="spellEnd"/>
+      <w:r>
+        <w:t>, PyCharm or similar plugins and code formatting</w:t>
       </w:r>
       <w:r>
         <w:t>.</w:t>
@@ -18095,13 +18262,21 @@
     </w:p>
     <w:p>
       <w:r>
-        <w:t>Note that P</w:t>
+        <w:t xml:space="preserve">Note that </w:t>
+      </w:r>
+      <w:proofErr w:type="spellStart"/>
+      <w:r>
+        <w:t>P</w:t>
       </w:r>
       <w:r>
         <w:t>hp</w:t>
       </w:r>
       <w:r>
-        <w:t>Storm and WebStorm will format code to their own standard, which is acceptable.</w:t>
+        <w:t>Storm</w:t>
+      </w:r>
+      <w:proofErr w:type="spellEnd"/>
+      <w:r>
+        <w:t xml:space="preserve"> and WebStorm will format code to their own standard, which is acceptable.</w:t>
       </w:r>
     </w:p>
     <w:p>
@@ -18158,13 +18333,21 @@
       <w:bookmarkStart w:id="38" w:name="_Toc82066987"/>
       <w:bookmarkStart w:id="39" w:name="_Toc94976445"/>
       <w:r>
-        <w:t>Note that P</w:t>
+        <w:t xml:space="preserve">Note that </w:t>
+      </w:r>
+      <w:proofErr w:type="spellStart"/>
+      <w:r>
+        <w:t>P</w:t>
       </w:r>
       <w:r>
         <w:t>hp</w:t>
       </w:r>
       <w:r>
-        <w:t>Storm and WebStorm will format code to their own standard, which is acceptable.</w:t>
+        <w:t>Storm</w:t>
+      </w:r>
+      <w:proofErr w:type="spellEnd"/>
+      <w:r>
+        <w:t xml:space="preserve"> and WebStorm will format code to their own standard, which is acceptable.</w:t>
       </w:r>
     </w:p>
     <w:p>
@@ -18648,8 +18831,13 @@
               <w:cnfStyle w:val="000000000000" w:firstRow="0" w:lastRow="0" w:firstColumn="0" w:lastColumn="0" w:oddVBand="0" w:evenVBand="0" w:oddHBand="0" w:evenHBand="0" w:firstRowFirstColumn="0" w:firstRowLastColumn="0" w:lastRowFirstColumn="0" w:lastRowLastColumn="0"/>
             </w:pPr>
             <w:r>
-              <w:t>.js</w:t>
-            </w:r>
+              <w:t>.</w:t>
+            </w:r>
+            <w:proofErr w:type="spellStart"/>
+            <w:r>
+              <w:t>js</w:t>
+            </w:r>
+            <w:proofErr w:type="spellEnd"/>
           </w:p>
         </w:tc>
       </w:tr>
@@ -18678,8 +18866,13 @@
               <w:cnfStyle w:val="000000100000" w:firstRow="0" w:lastRow="0" w:firstColumn="0" w:lastColumn="0" w:oddVBand="0" w:evenVBand="0" w:oddHBand="1" w:evenHBand="0" w:firstRowFirstColumn="0" w:firstRowLastColumn="0" w:lastRowFirstColumn="0" w:lastRowLastColumn="0"/>
             </w:pPr>
             <w:r>
-              <w:t>.css</w:t>
-            </w:r>
+              <w:t>.</w:t>
+            </w:r>
+            <w:proofErr w:type="spellStart"/>
+            <w:r>
+              <w:t>css</w:t>
+            </w:r>
+            <w:proofErr w:type="spellEnd"/>
           </w:p>
         </w:tc>
       </w:tr>
@@ -18707,8 +18900,13 @@
               <w:cnfStyle w:val="000000000000" w:firstRow="0" w:lastRow="0" w:firstColumn="0" w:lastColumn="0" w:oddVBand="0" w:evenVBand="0" w:oddHBand="0" w:evenHBand="0" w:firstRowFirstColumn="0" w:firstRowLastColumn="0" w:lastRowFirstColumn="0" w:lastRowLastColumn="0"/>
             </w:pPr>
             <w:r>
-              <w:t>.php</w:t>
-            </w:r>
+              <w:t>.</w:t>
+            </w:r>
+            <w:proofErr w:type="spellStart"/>
+            <w:r>
+              <w:t>php</w:t>
+            </w:r>
+            <w:proofErr w:type="spellEnd"/>
           </w:p>
         </w:tc>
       </w:tr>
@@ -18737,8 +18935,13 @@
               <w:cnfStyle w:val="000000100000" w:firstRow="0" w:lastRow="0" w:firstColumn="0" w:lastColumn="0" w:oddVBand="0" w:evenVBand="0" w:oddHBand="1" w:evenHBand="0" w:firstRowFirstColumn="0" w:firstRowLastColumn="0" w:lastRowFirstColumn="0" w:lastRowLastColumn="0"/>
             </w:pPr>
             <w:r>
-              <w:t>.js</w:t>
-            </w:r>
+              <w:t>.</w:t>
+            </w:r>
+            <w:proofErr w:type="spellStart"/>
+            <w:r>
+              <w:t>js</w:t>
+            </w:r>
+            <w:proofErr w:type="spellEnd"/>
           </w:p>
         </w:tc>
       </w:tr>
@@ -18765,9 +18968,16 @@
             <w:pPr>
               <w:cnfStyle w:val="000000000000" w:firstRow="0" w:lastRow="0" w:firstColumn="0" w:lastColumn="0" w:oddVBand="0" w:evenVBand="0" w:oddHBand="0" w:evenHBand="0" w:firstRowFirstColumn="0" w:firstRowLastColumn="0" w:lastRowFirstColumn="0" w:lastRowLastColumn="0"/>
             </w:pPr>
-            <w:r>
-              <w:t>.jsx</w:t>
-            </w:r>
+            <w:proofErr w:type="gramStart"/>
+            <w:r>
+              <w:t>.</w:t>
+            </w:r>
+            <w:proofErr w:type="spellStart"/>
+            <w:r>
+              <w:t>jsx</w:t>
+            </w:r>
+            <w:proofErr w:type="spellEnd"/>
+            <w:proofErr w:type="gramEnd"/>
           </w:p>
         </w:tc>
       </w:tr>
@@ -18796,8 +19006,13 @@
               <w:cnfStyle w:val="000000100000" w:firstRow="0" w:lastRow="0" w:firstColumn="0" w:lastColumn="0" w:oddVBand="0" w:evenVBand="0" w:oddHBand="1" w:evenHBand="0" w:firstRowFirstColumn="0" w:firstRowLastColumn="0" w:lastRowFirstColumn="0" w:lastRowLastColumn="0"/>
             </w:pPr>
             <w:r>
-              <w:t>.py</w:t>
-            </w:r>
+              <w:t>.</w:t>
+            </w:r>
+            <w:proofErr w:type="spellStart"/>
+            <w:r>
+              <w:t>py</w:t>
+            </w:r>
+            <w:proofErr w:type="spellEnd"/>
           </w:p>
         </w:tc>
       </w:tr>
@@ -18824,9 +19039,16 @@
             <w:pPr>
               <w:cnfStyle w:val="000000000000" w:firstRow="0" w:lastRow="0" w:firstColumn="0" w:lastColumn="0" w:oddVBand="0" w:evenVBand="0" w:oddHBand="0" w:evenHBand="0" w:firstRowFirstColumn="0" w:firstRowLastColumn="0" w:lastRowFirstColumn="0" w:lastRowLastColumn="0"/>
             </w:pPr>
-            <w:r>
-              <w:t>.json</w:t>
-            </w:r>
+            <w:proofErr w:type="gramStart"/>
+            <w:r>
+              <w:t>.</w:t>
+            </w:r>
+            <w:proofErr w:type="spellStart"/>
+            <w:r>
+              <w:t>json</w:t>
+            </w:r>
+            <w:proofErr w:type="spellEnd"/>
+            <w:proofErr w:type="gramEnd"/>
           </w:p>
         </w:tc>
       </w:tr>
@@ -18922,7 +19144,7 @@
           <w:noProof/>
         </w:rPr>
         <w:drawing>
-          <wp:inline distT="0" distB="0" distL="0" distR="0" wp14:anchorId="34A0A010" wp14:editId="01CEA8EF">
+          <wp:inline distT="0" distB="0" distL="0" distR="0" wp14:anchorId="34A0A010" wp14:editId="600A4E61">
             <wp:extent cx="6479540" cy="3185795"/>
             <wp:effectExtent l="0" t="0" r="0" b="0"/>
             <wp:docPr id="1411555892" name="Picture 1" descr="A diagram of a company&#10;&#10;Description automatically generated"/>
@@ -19832,7 +20054,23 @@
           <w:sz w:val="20"/>
           <w:szCs w:val="22"/>
         </w:rPr>
-        <w:t>Ian Caldewell, a self-styled 'PC tinkerer', refurbishes PCs, and has ways of</w:t>
+        <w:t xml:space="preserve">Ian </w:t>
+      </w:r>
+      <w:proofErr w:type="spellStart"/>
+      <w:r>
+        <w:rPr>
+          <w:sz w:val="20"/>
+          <w:szCs w:val="22"/>
+        </w:rPr>
+        <w:t>Caldewell</w:t>
+      </w:r>
+      <w:proofErr w:type="spellEnd"/>
+      <w:r>
+        <w:rPr>
+          <w:sz w:val="20"/>
+          <w:szCs w:val="22"/>
+        </w:rPr>
+        <w:t>, a self-styled 'PC tinkerer', refurbishes PCs, and has ways of</w:t>
       </w:r>
     </w:p>
     <w:p>
@@ -19971,7 +20209,23 @@
           <w:sz w:val="20"/>
           <w:szCs w:val="22"/>
         </w:rPr>
-        <w:t>The lady told Caldewell she'd bought a new wireless mouse, and, since it</w:t>
+        <w:t xml:space="preserve">The lady told </w:t>
+      </w:r>
+      <w:proofErr w:type="spellStart"/>
+      <w:r>
+        <w:rPr>
+          <w:sz w:val="20"/>
+          <w:szCs w:val="22"/>
+        </w:rPr>
+        <w:t>Caldewell</w:t>
+      </w:r>
+      <w:proofErr w:type="spellEnd"/>
+      <w:r>
+        <w:rPr>
+          <w:sz w:val="20"/>
+          <w:szCs w:val="22"/>
+        </w:rPr>
+        <w:t xml:space="preserve"> she'd bought a new wireless mouse, and, since it</w:t>
       </w:r>
     </w:p>
     <w:p>
@@ -20519,7 +20773,7 @@
               <w:sz w:val="14"/>
               <w:szCs w:val="16"/>
             </w:rPr>
-            <w:t>2024-12-19</w:t>
+            <w:t>2024-12-21</w:t>
           </w:r>
           <w:r>
             <w:rPr>
@@ -27250,6 +27504,7 @@
   <w:style w:type="character" w:default="1" w:styleId="DefaultParagraphFont">
     <w:name w:val="Default Paragraph Font"/>
     <w:uiPriority w:val="1"/>
+    <w:semiHidden/>
     <w:unhideWhenUsed/>
   </w:style>
   <w:style w:type="table" w:default="1" w:styleId="TableNormal">
@@ -28905,6 +29160,7 @@
     <w:rsid w:val="00E73F60"/>
     <w:rsid w:val="00E85B03"/>
     <w:rsid w:val="00EB4ABA"/>
+    <w:rsid w:val="00F500A0"/>
     <w:rsid w:val="00F979A0"/>
   </w:rsids>
   <m:mathPr>
@@ -29673,70 +29929,10 @@
 </file>
 
 <file path=customXml/item1.xml><?xml version="1.0" encoding="utf-8"?>
-<p:properties xmlns:p="http://schemas.microsoft.com/office/2006/metadata/properties" xmlns:xsi="http://www.w3.org/2001/XMLSchema-instance" xmlns:pc="http://schemas.microsoft.com/office/infopath/2007/PartnerControls">
-  <documentManagement>
-    <FolderType xmlns="833ce3ab-d172-455c-9989-f10facae9784" xsi:nil="true"/>
-    <Students xmlns="833ce3ab-d172-455c-9989-f10facae9784">
-      <UserInfo>
-        <DisplayName/>
-        <AccountId xsi:nil="true"/>
-        <AccountType/>
-      </UserInfo>
-    </Students>
-    <TeamsChannelId xmlns="833ce3ab-d172-455c-9989-f10facae9784" xsi:nil="true"/>
-    <Student_Groups xmlns="833ce3ab-d172-455c-9989-f10facae9784">
-      <UserInfo>
-        <DisplayName/>
-        <AccountId xsi:nil="true"/>
-        <AccountType/>
-      </UserInfo>
-    </Student_Groups>
-    <Math_Settings xmlns="833ce3ab-d172-455c-9989-f10facae9784" xsi:nil="true"/>
-    <Is_Collaboration_Space_Locked xmlns="833ce3ab-d172-455c-9989-f10facae9784" xsi:nil="true"/>
-    <AppVersion xmlns="833ce3ab-d172-455c-9989-f10facae9784" xsi:nil="true"/>
-    <Owner xmlns="833ce3ab-d172-455c-9989-f10facae9784">
-      <UserInfo>
-        <DisplayName/>
-        <AccountId xsi:nil="true"/>
-        <AccountType/>
-      </UserInfo>
-    </Owner>
-    <Has_Teacher_Only_SectionGroup xmlns="833ce3ab-d172-455c-9989-f10facae9784" xsi:nil="true"/>
-    <NotebookType xmlns="833ce3ab-d172-455c-9989-f10facae9784" xsi:nil="true"/>
-    <Teachers xmlns="833ce3ab-d172-455c-9989-f10facae9784">
-      <UserInfo>
-        <DisplayName/>
-        <AccountId xsi:nil="true"/>
-        <AccountType/>
-      </UserInfo>
-    </Teachers>
-    <Templates xmlns="833ce3ab-d172-455c-9989-f10facae9784" xsi:nil="true"/>
-    <DefaultSectionNames xmlns="833ce3ab-d172-455c-9989-f10facae9784" xsi:nil="true"/>
-    <CultureName xmlns="833ce3ab-d172-455c-9989-f10facae9784" xsi:nil="true"/>
-    <Distribution_Groups xmlns="833ce3ab-d172-455c-9989-f10facae9784" xsi:nil="true"/>
-    <Self_Registration_Enabled xmlns="833ce3ab-d172-455c-9989-f10facae9784" xsi:nil="true"/>
-    <LMS_Mappings xmlns="833ce3ab-d172-455c-9989-f10facae9784" xsi:nil="true"/>
-    <Invited_Teachers xmlns="833ce3ab-d172-455c-9989-f10facae9784" xsi:nil="true"/>
-    <Invited_Students xmlns="833ce3ab-d172-455c-9989-f10facae9784" xsi:nil="true"/>
-    <IsNotebookLocked xmlns="833ce3ab-d172-455c-9989-f10facae9784" xsi:nil="true"/>
-  </documentManagement>
-</p:properties>
+<LongProperties xmlns="http://schemas.microsoft.com/office/2006/metadata/longProperties"/>
 </file>
 
 <file path=customXml/item2.xml><?xml version="1.0" encoding="utf-8"?>
-<?mso-contentType ?>
-<FormTemplates xmlns="http://schemas.microsoft.com/sharepoint/v3/contenttype/forms">
-  <Display>DocumentLibraryForm</Display>
-  <Edit>DocumentLibraryForm</Edit>
-  <New>DocumentLibraryForm</New>
-</FormTemplates>
-</file>
-
-<file path=customXml/item3.xml><?xml version="1.0" encoding="utf-8"?>
-<b:Sources xmlns:b="http://schemas.openxmlformats.org/officeDocument/2006/bibliography" xmlns="http://schemas.openxmlformats.org/officeDocument/2006/bibliography" SelectedStyle="\APA.XSL" StyleName="APA"/>
-</file>
-
-<file path=customXml/item4.xml><?xml version="1.0" encoding="utf-8"?>
 <ct:contentTypeSchema xmlns:ct="http://schemas.microsoft.com/office/2006/metadata/contentType" xmlns:ma="http://schemas.microsoft.com/office/2006/metadata/properties/metaAttributes" ct:_="" ma:_="" ma:contentTypeName="Document" ma:contentTypeID="0x010100D482CBA738D00D4AAC9330883AE1DA78" ma:contentTypeVersion="34" ma:contentTypeDescription="Create a new document." ma:contentTypeScope="" ma:versionID="32b67a79743efb433ee1f531eae02717">
   <xsd:schema xmlns:xsd="http://www.w3.org/2001/XMLSchema" xmlns:xs="http://www.w3.org/2001/XMLSchema" xmlns:p="http://schemas.microsoft.com/office/2006/metadata/properties" xmlns:ns3="3936cbe9-feea-4685-b03c-7f8d09c550f1" xmlns:ns4="833ce3ab-d172-455c-9989-f10facae9784" targetNamespace="http://schemas.microsoft.com/office/2006/metadata/properties" ma:root="true" ma:fieldsID="bb9b3ccc19deab4591f71081799ceb6c" ns3:_="" ns4:_="">
     <xsd:import namespace="3936cbe9-feea-4685-b03c-7f8d09c550f1"/>
@@ -30153,37 +30349,79 @@
 </ct:contentTypeSchema>
 </file>
 
+<file path=customXml/item3.xml><?xml version="1.0" encoding="utf-8"?>
+<b:Sources xmlns:b="http://schemas.openxmlformats.org/officeDocument/2006/bibliography" xmlns="http://schemas.openxmlformats.org/officeDocument/2006/bibliography" SelectedStyle="\APA.XSL" StyleName="APA"/>
+</file>
+
+<file path=customXml/item4.xml><?xml version="1.0" encoding="utf-8"?>
+<p:properties xmlns:p="http://schemas.microsoft.com/office/2006/metadata/properties" xmlns:xsi="http://www.w3.org/2001/XMLSchema-instance" xmlns:pc="http://schemas.microsoft.com/office/infopath/2007/PartnerControls">
+  <documentManagement>
+    <FolderType xmlns="833ce3ab-d172-455c-9989-f10facae9784" xsi:nil="true"/>
+    <Students xmlns="833ce3ab-d172-455c-9989-f10facae9784">
+      <UserInfo>
+        <DisplayName/>
+        <AccountId xsi:nil="true"/>
+        <AccountType/>
+      </UserInfo>
+    </Students>
+    <TeamsChannelId xmlns="833ce3ab-d172-455c-9989-f10facae9784" xsi:nil="true"/>
+    <Student_Groups xmlns="833ce3ab-d172-455c-9989-f10facae9784">
+      <UserInfo>
+        <DisplayName/>
+        <AccountId xsi:nil="true"/>
+        <AccountType/>
+      </UserInfo>
+    </Student_Groups>
+    <Math_Settings xmlns="833ce3ab-d172-455c-9989-f10facae9784" xsi:nil="true"/>
+    <Is_Collaboration_Space_Locked xmlns="833ce3ab-d172-455c-9989-f10facae9784" xsi:nil="true"/>
+    <AppVersion xmlns="833ce3ab-d172-455c-9989-f10facae9784" xsi:nil="true"/>
+    <Owner xmlns="833ce3ab-d172-455c-9989-f10facae9784">
+      <UserInfo>
+        <DisplayName/>
+        <AccountId xsi:nil="true"/>
+        <AccountType/>
+      </UserInfo>
+    </Owner>
+    <Has_Teacher_Only_SectionGroup xmlns="833ce3ab-d172-455c-9989-f10facae9784" xsi:nil="true"/>
+    <NotebookType xmlns="833ce3ab-d172-455c-9989-f10facae9784" xsi:nil="true"/>
+    <Teachers xmlns="833ce3ab-d172-455c-9989-f10facae9784">
+      <UserInfo>
+        <DisplayName/>
+        <AccountId xsi:nil="true"/>
+        <AccountType/>
+      </UserInfo>
+    </Teachers>
+    <Templates xmlns="833ce3ab-d172-455c-9989-f10facae9784" xsi:nil="true"/>
+    <DefaultSectionNames xmlns="833ce3ab-d172-455c-9989-f10facae9784" xsi:nil="true"/>
+    <CultureName xmlns="833ce3ab-d172-455c-9989-f10facae9784" xsi:nil="true"/>
+    <Distribution_Groups xmlns="833ce3ab-d172-455c-9989-f10facae9784" xsi:nil="true"/>
+    <Self_Registration_Enabled xmlns="833ce3ab-d172-455c-9989-f10facae9784" xsi:nil="true"/>
+    <LMS_Mappings xmlns="833ce3ab-d172-455c-9989-f10facae9784" xsi:nil="true"/>
+    <Invited_Teachers xmlns="833ce3ab-d172-455c-9989-f10facae9784" xsi:nil="true"/>
+    <Invited_Students xmlns="833ce3ab-d172-455c-9989-f10facae9784" xsi:nil="true"/>
+    <IsNotebookLocked xmlns="833ce3ab-d172-455c-9989-f10facae9784" xsi:nil="true"/>
+  </documentManagement>
+</p:properties>
+</file>
+
 <file path=customXml/item5.xml><?xml version="1.0" encoding="utf-8"?>
-<LongProperties xmlns="http://schemas.microsoft.com/office/2006/metadata/longProperties"/>
+<?mso-contentType ?>
+<FormTemplates xmlns="http://schemas.microsoft.com/sharepoint/v3/contenttype/forms">
+  <Display>DocumentLibraryForm</Display>
+  <Edit>DocumentLibraryForm</Edit>
+  <New>DocumentLibraryForm</New>
+</FormTemplates>
 </file>
 
 <file path=customXml/itemProps1.xml><?xml version="1.0" encoding="utf-8"?>
-<ds:datastoreItem xmlns:ds="http://schemas.openxmlformats.org/officeDocument/2006/customXml" ds:itemID="{A16F99D5-FAF9-47B7-BB2E-CAC1EF9F3B71}">
+<ds:datastoreItem xmlns:ds="http://schemas.openxmlformats.org/officeDocument/2006/customXml" ds:itemID="{ED9C3AC7-65F6-444B-AAD9-BED76FF91658}">
   <ds:schemaRefs>
-    <ds:schemaRef ds:uri="http://schemas.microsoft.com/office/2006/metadata/properties"/>
-    <ds:schemaRef ds:uri="http://schemas.microsoft.com/office/infopath/2007/PartnerControls"/>
-    <ds:schemaRef ds:uri="833ce3ab-d172-455c-9989-f10facae9784"/>
+    <ds:schemaRef ds:uri="http://schemas.microsoft.com/office/2006/metadata/longProperties"/>
   </ds:schemaRefs>
 </ds:datastoreItem>
 </file>
 
 <file path=customXml/itemProps2.xml><?xml version="1.0" encoding="utf-8"?>
-<ds:datastoreItem xmlns:ds="http://schemas.openxmlformats.org/officeDocument/2006/customXml" ds:itemID="{96001339-1F25-4BDD-94F9-AA3400008571}">
-  <ds:schemaRefs>
-    <ds:schemaRef ds:uri="http://schemas.microsoft.com/sharepoint/v3/contenttype/forms"/>
-  </ds:schemaRefs>
-</ds:datastoreItem>
-</file>
-
-<file path=customXml/itemProps3.xml><?xml version="1.0" encoding="utf-8"?>
-<ds:datastoreItem xmlns:ds="http://schemas.openxmlformats.org/officeDocument/2006/customXml" ds:itemID="{AAC88EC2-10A0-4938-8FE9-915B6248D299}">
-  <ds:schemaRefs>
-    <ds:schemaRef ds:uri="http://schemas.openxmlformats.org/officeDocument/2006/bibliography"/>
-  </ds:schemaRefs>
-</ds:datastoreItem>
-</file>
-
-<file path=customXml/itemProps4.xml><?xml version="1.0" encoding="utf-8"?>
 <ds:datastoreItem xmlns:ds="http://schemas.openxmlformats.org/officeDocument/2006/customXml" ds:itemID="{A5F87EAC-F0FE-4E0E-BCAE-E26FA5D53A0F}">
   <ds:schemaRefs>
     <ds:schemaRef ds:uri="http://schemas.microsoft.com/office/2006/metadata/contentType"/>
@@ -30202,10 +30440,28 @@
 </ds:datastoreItem>
 </file>
 
+<file path=customXml/itemProps3.xml><?xml version="1.0" encoding="utf-8"?>
+<ds:datastoreItem xmlns:ds="http://schemas.openxmlformats.org/officeDocument/2006/customXml" ds:itemID="{AAC88EC2-10A0-4938-8FE9-915B6248D299}">
+  <ds:schemaRefs>
+    <ds:schemaRef ds:uri="http://schemas.openxmlformats.org/officeDocument/2006/bibliography"/>
+  </ds:schemaRefs>
+</ds:datastoreItem>
+</file>
+
+<file path=customXml/itemProps4.xml><?xml version="1.0" encoding="utf-8"?>
+<ds:datastoreItem xmlns:ds="http://schemas.openxmlformats.org/officeDocument/2006/customXml" ds:itemID="{A16F99D5-FAF9-47B7-BB2E-CAC1EF9F3B71}">
+  <ds:schemaRefs>
+    <ds:schemaRef ds:uri="http://schemas.microsoft.com/office/2006/metadata/properties"/>
+    <ds:schemaRef ds:uri="http://schemas.microsoft.com/office/infopath/2007/PartnerControls"/>
+    <ds:schemaRef ds:uri="833ce3ab-d172-455c-9989-f10facae9784"/>
+  </ds:schemaRefs>
+</ds:datastoreItem>
+</file>
+
 <file path=customXml/itemProps5.xml><?xml version="1.0" encoding="utf-8"?>
-<ds:datastoreItem xmlns:ds="http://schemas.openxmlformats.org/officeDocument/2006/customXml" ds:itemID="{ED9C3AC7-65F6-444B-AAD9-BED76FF91658}">
+<ds:datastoreItem xmlns:ds="http://schemas.openxmlformats.org/officeDocument/2006/customXml" ds:itemID="{96001339-1F25-4BDD-94F9-AA3400008571}">
   <ds:schemaRefs>
-    <ds:schemaRef ds:uri="http://schemas.microsoft.com/office/2006/metadata/longProperties"/>
+    <ds:schemaRef ds:uri="http://schemas.microsoft.com/sharepoint/v3/contenttype/forms"/>
   </ds:schemaRefs>
 </ds:datastoreItem>
 </file>
</xml_diff>

<commit_message>
validated css, html and related screenshots
</commit_message>
<xml_diff>
--- a/phase-3/C-WT-AT2-POR-Phase-3-2.docx
+++ b/phase-3/C-WT-AT2-POR-Phase-3-2.docx
@@ -7348,7 +7348,6 @@
               </w:rPr>
               <w:t xml:space="preserve">WebStorm, </w:t>
             </w:r>
-            <w:proofErr w:type="spellStart"/>
             <w:r>
               <w:rPr>
                 <w:sz w:val="20"/>
@@ -7356,7 +7355,6 @@
               </w:rPr>
               <w:t>PhpStorm</w:t>
             </w:r>
-            <w:proofErr w:type="spellEnd"/>
           </w:p>
           <w:p>
             <w:pPr>
@@ -8159,11 +8157,9 @@
                     <w:jc w:val="center"/>
                     <w:textAlignment w:val="baseline"/>
                   </w:pPr>
-                  <w:proofErr w:type="spellStart"/>
                   <w:r>
                     <w:t>Laragon</w:t>
                   </w:r>
-                  <w:proofErr w:type="spellEnd"/>
                 </w:p>
                 <w:p>
                   <w:pPr>
@@ -9066,15 +9062,7 @@
           </w:p>
           <w:p>
             <w:r>
-              <w:t xml:space="preserve">Each phase will be version controlled and uploaded to the </w:t>
-            </w:r>
-            <w:proofErr w:type="spellStart"/>
-            <w:r>
-              <w:t>ScreenCraft</w:t>
-            </w:r>
-            <w:proofErr w:type="spellEnd"/>
-            <w:r>
-              <w:t xml:space="preserve"> Development Server.</w:t>
+              <w:t>Each phase will be version controlled and uploaded to the ScreenCraft Development Server.</w:t>
             </w:r>
           </w:p>
           <w:p>
@@ -9214,23 +9202,7 @@
               <w:pStyle w:val="SectionSubheading"/>
             </w:pPr>
             <w:r>
-              <w:t xml:space="preserve">Phase 3: </w:t>
-            </w:r>
-            <w:proofErr w:type="spellStart"/>
-            <w:r>
-              <w:t>Pwity</w:t>
-            </w:r>
-            <w:proofErr w:type="spellEnd"/>
-            <w:r>
-              <w:t xml:space="preserve"> </w:t>
-            </w:r>
-            <w:proofErr w:type="spellStart"/>
-            <w:r>
-              <w:t>Pweese</w:t>
-            </w:r>
-            <w:proofErr w:type="spellEnd"/>
-            <w:r>
-              <w:t>!</w:t>
+              <w:t>Phase 3: Pwity Pweese!</w:t>
             </w:r>
           </w:p>
           <w:p>
@@ -13348,15 +13320,7 @@
               <w:t>Step 3: Create the required CSS to facilitate</w:t>
             </w:r>
             <w:r>
-              <w:t xml:space="preserve"> a layout that is </w:t>
-            </w:r>
-            <w:proofErr w:type="gramStart"/>
-            <w:r>
-              <w:t>similar to</w:t>
-            </w:r>
-            <w:proofErr w:type="gramEnd"/>
-            <w:r>
-              <w:t xml:space="preserve"> the one provided</w:t>
+              <w:t xml:space="preserve"> a layout that is similar to the one provided</w:t>
             </w:r>
             <w:r>
               <w:t>.</w:t>
@@ -13389,15 +13353,7 @@
               <w:t>t</w:t>
             </w:r>
             <w:r>
-              <w:t xml:space="preserve">ep 5: Compress and </w:t>
-            </w:r>
-            <w:proofErr w:type="gramStart"/>
-            <w:r>
-              <w:t>Submit</w:t>
-            </w:r>
-            <w:proofErr w:type="gramEnd"/>
-            <w:r>
-              <w:t xml:space="preserve"> your work.</w:t>
+              <w:t>ep 5: Compress and Submit your work.</w:t>
             </w:r>
           </w:p>
           <w:p/>
@@ -14018,13 +13974,8 @@
             <w:r>
               <w:t>“</w:t>
             </w:r>
-            <w:proofErr w:type="gramStart"/>
-            <w:r>
-              <w:t>feat</w:t>
-            </w:r>
-            <w:proofErr w:type="gramEnd"/>
-            <w:r>
-              <w:t xml:space="preserve">: </w:t>
+            <w:r>
+              <w:t xml:space="preserve">feat: </w:t>
             </w:r>
             <w:r>
               <w:t>Phase 3</w:t>
@@ -14431,15 +14382,7 @@
               <w:pStyle w:val="Code"/>
             </w:pPr>
             <w:r>
-              <w:t xml:space="preserve">| white    | 255, 255, </w:t>
-            </w:r>
-            <w:proofErr w:type="gramStart"/>
-            <w:r>
-              <w:t>255  |</w:t>
-            </w:r>
-            <w:proofErr w:type="gramEnd"/>
-            <w:r>
-              <w:t xml:space="preserve"> #FFFFFF |</w:t>
+              <w:t>| white    | 255, 255, 255  | #FFFFFF |</w:t>
             </w:r>
           </w:p>
           <w:p>
@@ -14506,21 +14449,7 @@
               <w:rPr>
                 <w:rStyle w:val="IntenseEmphasis"/>
               </w:rPr>
-              <w:t>“</w:t>
-            </w:r>
-            <w:proofErr w:type="gramStart"/>
-            <w:r>
-              <w:rPr>
-                <w:rStyle w:val="IntenseEmphasis"/>
-              </w:rPr>
-              <w:t>feat</w:t>
-            </w:r>
-            <w:proofErr w:type="gramEnd"/>
-            <w:r>
-              <w:rPr>
-                <w:rStyle w:val="IntenseEmphasis"/>
-              </w:rPr>
-              <w:t>: add colour scheme</w:t>
+              <w:t>“feat: add colour scheme</w:t>
             </w:r>
             <w:r>
               <w:rPr>
@@ -14668,61 +14597,7 @@
                       <w:bCs w:val="0"/>
                       <w:color w:val="F2F2F2" w:themeColor="background1" w:themeShade="F2"/>
                     </w:rPr>
-                    <w:t>RGB (</w:t>
-                  </w:r>
-                  <w:proofErr w:type="spellStart"/>
-                  <w:r>
-                    <w:rPr>
-                      <w:b/>
-                      <w:bCs w:val="0"/>
-                      <w:color w:val="F2F2F2" w:themeColor="background1" w:themeShade="F2"/>
-                    </w:rPr>
-                    <w:t>rrr</w:t>
-                  </w:r>
-                  <w:proofErr w:type="spellEnd"/>
-                  <w:r>
-                    <w:rPr>
-                      <w:b/>
-                      <w:bCs w:val="0"/>
-                      <w:color w:val="F2F2F2" w:themeColor="background1" w:themeShade="F2"/>
-                    </w:rPr>
-                    <w:t xml:space="preserve">, </w:t>
-                  </w:r>
-                  <w:proofErr w:type="spellStart"/>
-                  <w:r>
-                    <w:rPr>
-                      <w:b/>
-                      <w:bCs w:val="0"/>
-                      <w:color w:val="F2F2F2" w:themeColor="background1" w:themeShade="F2"/>
-                    </w:rPr>
-                    <w:t>ggg</w:t>
-                  </w:r>
-                  <w:proofErr w:type="spellEnd"/>
-                  <w:r>
-                    <w:rPr>
-                      <w:b/>
-                      <w:bCs w:val="0"/>
-                      <w:color w:val="F2F2F2" w:themeColor="background1" w:themeShade="F2"/>
-                    </w:rPr>
-                    <w:t xml:space="preserve">, </w:t>
-                  </w:r>
-                  <w:proofErr w:type="spellStart"/>
-                  <w:r>
-                    <w:rPr>
-                      <w:b/>
-                      <w:bCs w:val="0"/>
-                      <w:color w:val="F2F2F2" w:themeColor="background1" w:themeShade="F2"/>
-                    </w:rPr>
-                    <w:t>bbb</w:t>
-                  </w:r>
-                  <w:proofErr w:type="spellEnd"/>
-                  <w:r>
-                    <w:rPr>
-                      <w:b/>
-                      <w:bCs w:val="0"/>
-                      <w:color w:val="F2F2F2" w:themeColor="background1" w:themeShade="F2"/>
-                    </w:rPr>
-                    <w:t>)</w:t>
+                    <w:t>RGB (rrr, ggg, bbb)</w:t>
                   </w:r>
                 </w:p>
               </w:tc>
@@ -15550,21 +15425,7 @@
                 <w:rStyle w:val="SubtleEmphasis"/>
               </w:rPr>
               <w:br/>
-              <w:t xml:space="preserve">Use the fill tool to </w:t>
-            </w:r>
-            <w:proofErr w:type="spellStart"/>
-            <w:r>
-              <w:rPr>
-                <w:rStyle w:val="SubtleEmphasis"/>
-              </w:rPr>
-              <w:t>color</w:t>
-            </w:r>
-            <w:proofErr w:type="spellEnd"/>
-            <w:r>
-              <w:rPr>
-                <w:rStyle w:val="SubtleEmphasis"/>
-              </w:rPr>
-              <w:t xml:space="preserve"> final column.</w:t>
+              <w:t>Use the fill tool to color final column.</w:t>
             </w:r>
           </w:p>
           <w:p/>
@@ -16022,13 +15883,8 @@
                   <w:pPr>
                     <w:spacing w:before="0" w:after="0"/>
                   </w:pPr>
-                  <w:proofErr w:type="spellStart"/>
                   <w:r>
-                    <w:t>Unsplash</w:t>
-                  </w:r>
-                  <w:proofErr w:type="spellEnd"/>
-                  <w:r>
-                    <w:t xml:space="preserve"> - </w:t>
+                    <w:t xml:space="preserve">Unsplash - </w:t>
                   </w:r>
                   <w:r>
                     <w:t>Ilya Pavlov</w:t>
@@ -16537,14 +16393,12 @@
                       <w:bCs w:val="0"/>
                     </w:rPr>
                   </w:pPr>
-                  <w:proofErr w:type="spellStart"/>
                   <w:r>
                     <w:rPr>
                       <w:bCs w:val="0"/>
                     </w:rPr>
                     <w:t>tecHindustan</w:t>
                   </w:r>
-                  <w:proofErr w:type="spellEnd"/>
                 </w:p>
               </w:tc>
             </w:tr>
@@ -16677,11 +16531,9 @@
                   <w:pPr>
                     <w:spacing w:before="0" w:after="0"/>
                   </w:pPr>
-                  <w:proofErr w:type="spellStart"/>
                   <w:r>
                     <w:t>Js_joke</w:t>
                   </w:r>
-                  <w:proofErr w:type="spellEnd"/>
                 </w:p>
               </w:tc>
             </w:tr>
@@ -16705,11 +16557,9 @@
                   <w:pPr>
                     <w:spacing w:before="0" w:after="0"/>
                   </w:pPr>
-                  <w:proofErr w:type="spellStart"/>
                   <w:r>
                     <w:t>ChristoPy</w:t>
                   </w:r>
-                  <w:proofErr w:type="spellEnd"/>
                 </w:p>
               </w:tc>
             </w:tr>
@@ -17046,27 +16896,14 @@
           </w:p>
           <w:p>
             <w:r>
-              <w:t xml:space="preserve">Add the evidence folders to the </w:t>
-            </w:r>
-            <w:proofErr w:type="gramStart"/>
-            <w:r>
-              <w:t>“</w:t>
+              <w:t>Add the evidence folders to the “</w:t>
             </w:r>
             <w:r>
               <w:rPr>
                 <w:rStyle w:val="CodeInline"/>
               </w:rPr>
-              <w:t>.</w:t>
-            </w:r>
-            <w:proofErr w:type="spellStart"/>
-            <w:r>
-              <w:rPr>
-                <w:rStyle w:val="CodeInline"/>
-              </w:rPr>
-              <w:t>gitignore</w:t>
-            </w:r>
-            <w:proofErr w:type="spellEnd"/>
-            <w:proofErr w:type="gramEnd"/>
+              <w:t>.gitignore</w:t>
+            </w:r>
             <w:r>
               <w:t>” file in the repository.</w:t>
             </w:r>
@@ -17102,6 +16939,7 @@
                 <w:sz w:val="48"/>
                 <w:szCs w:val="48"/>
               </w:rPr>
+              <w:lastRenderedPageBreak/>
               <w:t>A0</w:t>
             </w:r>
             <w:r>
@@ -17160,24 +16998,173 @@
               <w:spacing w:line="312" w:lineRule="auto"/>
               <w:textAlignment w:val="baseline"/>
             </w:pPr>
+            <w:r>
+              <w:drawing>
+                <wp:inline distT="0" distB="0" distL="0" distR="0" wp14:anchorId="790A0637" wp14:editId="109D6CEF">
+                  <wp:extent cx="5286375" cy="2503805"/>
+                  <wp:effectExtent l="0" t="0" r="9525" b="0"/>
+                  <wp:docPr id="577910815" name="Picture 1"/>
+                  <wp:cNvGraphicFramePr>
+                    <a:graphicFrameLocks xmlns:a="http://schemas.openxmlformats.org/drawingml/2006/main" noChangeAspect="1"/>
+                  </wp:cNvGraphicFramePr>
+                  <a:graphic xmlns:a="http://schemas.openxmlformats.org/drawingml/2006/main">
+                    <a:graphicData uri="http://schemas.openxmlformats.org/drawingml/2006/picture">
+                      <pic:pic xmlns:pic="http://schemas.openxmlformats.org/drawingml/2006/picture">
+                        <pic:nvPicPr>
+                          <pic:cNvPr id="577910815" name=""/>
+                          <pic:cNvPicPr/>
+                        </pic:nvPicPr>
+                        <pic:blipFill>
+                          <a:blip r:embed="rId28"/>
+                          <a:stretch>
+                            <a:fillRect/>
+                          </a:stretch>
+                        </pic:blipFill>
+                        <pic:spPr>
+                          <a:xfrm>
+                            <a:off x="0" y="0"/>
+                            <a:ext cx="5286375" cy="2503805"/>
+                          </a:xfrm>
+                          <a:prstGeom prst="rect">
+                            <a:avLst/>
+                          </a:prstGeom>
+                        </pic:spPr>
+                      </pic:pic>
+                    </a:graphicData>
+                  </a:graphic>
+                </wp:inline>
+              </w:drawing>
+            </w:r>
           </w:p>
           <w:p>
             <w:pPr>
               <w:spacing w:line="312" w:lineRule="auto"/>
               <w:textAlignment w:val="baseline"/>
             </w:pPr>
+            <w:r>
+              <w:drawing>
+                <wp:inline distT="0" distB="0" distL="0" distR="0" wp14:anchorId="1287991A" wp14:editId="77092C92">
+                  <wp:extent cx="5286375" cy="2509520"/>
+                  <wp:effectExtent l="0" t="0" r="9525" b="5080"/>
+                  <wp:docPr id="646951045" name="Picture 1"/>
+                  <wp:cNvGraphicFramePr>
+                    <a:graphicFrameLocks xmlns:a="http://schemas.openxmlformats.org/drawingml/2006/main" noChangeAspect="1"/>
+                  </wp:cNvGraphicFramePr>
+                  <a:graphic xmlns:a="http://schemas.openxmlformats.org/drawingml/2006/main">
+                    <a:graphicData uri="http://schemas.openxmlformats.org/drawingml/2006/picture">
+                      <pic:pic xmlns:pic="http://schemas.openxmlformats.org/drawingml/2006/picture">
+                        <pic:nvPicPr>
+                          <pic:cNvPr id="646951045" name=""/>
+                          <pic:cNvPicPr/>
+                        </pic:nvPicPr>
+                        <pic:blipFill>
+                          <a:blip r:embed="rId29"/>
+                          <a:stretch>
+                            <a:fillRect/>
+                          </a:stretch>
+                        </pic:blipFill>
+                        <pic:spPr>
+                          <a:xfrm>
+                            <a:off x="0" y="0"/>
+                            <a:ext cx="5286375" cy="2509520"/>
+                          </a:xfrm>
+                          <a:prstGeom prst="rect">
+                            <a:avLst/>
+                          </a:prstGeom>
+                        </pic:spPr>
+                      </pic:pic>
+                    </a:graphicData>
+                  </a:graphic>
+                </wp:inline>
+              </w:drawing>
+            </w:r>
           </w:p>
           <w:p>
             <w:pPr>
               <w:spacing w:line="312" w:lineRule="auto"/>
               <w:textAlignment w:val="baseline"/>
             </w:pPr>
+            <w:r>
+              <w:lastRenderedPageBreak/>
+              <w:drawing>
+                <wp:inline distT="0" distB="0" distL="0" distR="0" wp14:anchorId="1C84C265" wp14:editId="2C226CA4">
+                  <wp:extent cx="5286375" cy="2501265"/>
+                  <wp:effectExtent l="0" t="0" r="9525" b="0"/>
+                  <wp:docPr id="836973850" name="Picture 1"/>
+                  <wp:cNvGraphicFramePr>
+                    <a:graphicFrameLocks xmlns:a="http://schemas.openxmlformats.org/drawingml/2006/main" noChangeAspect="1"/>
+                  </wp:cNvGraphicFramePr>
+                  <a:graphic xmlns:a="http://schemas.openxmlformats.org/drawingml/2006/main">
+                    <a:graphicData uri="http://schemas.openxmlformats.org/drawingml/2006/picture">
+                      <pic:pic xmlns:pic="http://schemas.openxmlformats.org/drawingml/2006/picture">
+                        <pic:nvPicPr>
+                          <pic:cNvPr id="836973850" name=""/>
+                          <pic:cNvPicPr/>
+                        </pic:nvPicPr>
+                        <pic:blipFill>
+                          <a:blip r:embed="rId30"/>
+                          <a:stretch>
+                            <a:fillRect/>
+                          </a:stretch>
+                        </pic:blipFill>
+                        <pic:spPr>
+                          <a:xfrm>
+                            <a:off x="0" y="0"/>
+                            <a:ext cx="5286375" cy="2501265"/>
+                          </a:xfrm>
+                          <a:prstGeom prst="rect">
+                            <a:avLst/>
+                          </a:prstGeom>
+                        </pic:spPr>
+                      </pic:pic>
+                    </a:graphicData>
+                  </a:graphic>
+                </wp:inline>
+              </w:drawing>
+            </w:r>
           </w:p>
           <w:p>
             <w:pPr>
               <w:spacing w:line="312" w:lineRule="auto"/>
               <w:textAlignment w:val="baseline"/>
             </w:pPr>
+            <w:r>
+              <w:drawing>
+                <wp:inline distT="0" distB="0" distL="0" distR="0" wp14:anchorId="3B2309DD" wp14:editId="4A3E4298">
+                  <wp:extent cx="5286375" cy="821055"/>
+                  <wp:effectExtent l="0" t="0" r="9525" b="0"/>
+                  <wp:docPr id="776273151" name="Picture 1"/>
+                  <wp:cNvGraphicFramePr>
+                    <a:graphicFrameLocks xmlns:a="http://schemas.openxmlformats.org/drawingml/2006/main" noChangeAspect="1"/>
+                  </wp:cNvGraphicFramePr>
+                  <a:graphic xmlns:a="http://schemas.openxmlformats.org/drawingml/2006/main">
+                    <a:graphicData uri="http://schemas.openxmlformats.org/drawingml/2006/picture">
+                      <pic:pic xmlns:pic="http://schemas.openxmlformats.org/drawingml/2006/picture">
+                        <pic:nvPicPr>
+                          <pic:cNvPr id="776273151" name=""/>
+                          <pic:cNvPicPr/>
+                        </pic:nvPicPr>
+                        <pic:blipFill>
+                          <a:blip r:embed="rId31"/>
+                          <a:stretch>
+                            <a:fillRect/>
+                          </a:stretch>
+                        </pic:blipFill>
+                        <pic:spPr>
+                          <a:xfrm>
+                            <a:off x="0" y="0"/>
+                            <a:ext cx="5286375" cy="821055"/>
+                          </a:xfrm>
+                          <a:prstGeom prst="rect">
+                            <a:avLst/>
+                          </a:prstGeom>
+                        </pic:spPr>
+                      </pic:pic>
+                    </a:graphicData>
+                  </a:graphic>
+                </wp:inline>
+              </w:drawing>
+            </w:r>
           </w:p>
           <w:p/>
         </w:tc>
@@ -17319,6 +17306,7 @@
                 <w:sz w:val="48"/>
                 <w:szCs w:val="48"/>
               </w:rPr>
+              <w:lastRenderedPageBreak/>
               <w:t>A0</w:t>
             </w:r>
             <w:r>
@@ -17353,15 +17341,59 @@
             <w:r>
               <w:t>Which browser is this screenshot from?</w:t>
             </w:r>
-          </w:p>
-          <w:p/>
-          <w:p/>
+            <w:r>
+              <w:t xml:space="preserve"> Chrome</w:t>
+            </w:r>
+          </w:p>
           <w:p>
             <w:pPr>
               <w:pStyle w:val="Heading3"/>
             </w:pPr>
             <w:r>
               <w:t>Screenshot</w:t>
+            </w:r>
+            <w:r>
+              <w:rPr>
+                <w:noProof/>
+              </w:rPr>
+              <w:t xml:space="preserve"> </w:t>
+            </w:r>
+            <w:r>
+              <w:drawing>
+                <wp:inline distT="0" distB="0" distL="0" distR="0" wp14:anchorId="4B48D0F0" wp14:editId="4384526A">
+                  <wp:extent cx="5286375" cy="2901950"/>
+                  <wp:effectExtent l="0" t="0" r="9525" b="0"/>
+                  <wp:docPr id="438247128" name="Picture 1"/>
+                  <wp:cNvGraphicFramePr>
+                    <a:graphicFrameLocks xmlns:a="http://schemas.openxmlformats.org/drawingml/2006/main" noChangeAspect="1"/>
+                  </wp:cNvGraphicFramePr>
+                  <a:graphic xmlns:a="http://schemas.openxmlformats.org/drawingml/2006/main">
+                    <a:graphicData uri="http://schemas.openxmlformats.org/drawingml/2006/picture">
+                      <pic:pic xmlns:pic="http://schemas.openxmlformats.org/drawingml/2006/picture">
+                        <pic:nvPicPr>
+                          <pic:cNvPr id="438247128" name=""/>
+                          <pic:cNvPicPr/>
+                        </pic:nvPicPr>
+                        <pic:blipFill>
+                          <a:blip r:embed="rId32"/>
+                          <a:stretch>
+                            <a:fillRect/>
+                          </a:stretch>
+                        </pic:blipFill>
+                        <pic:spPr>
+                          <a:xfrm>
+                            <a:off x="0" y="0"/>
+                            <a:ext cx="5286375" cy="2901950"/>
+                          </a:xfrm>
+                          <a:prstGeom prst="rect">
+                            <a:avLst/>
+                          </a:prstGeom>
+                        </pic:spPr>
+                      </pic:pic>
+                    </a:graphicData>
+                  </a:graphic>
+                </wp:inline>
+              </w:drawing>
             </w:r>
           </w:p>
           <w:p>
@@ -17369,12 +17401,88 @@
               <w:spacing w:line="312" w:lineRule="auto"/>
               <w:textAlignment w:val="baseline"/>
             </w:pPr>
+            <w:r>
+              <w:lastRenderedPageBreak/>
+              <w:drawing>
+                <wp:inline distT="0" distB="0" distL="0" distR="0" wp14:anchorId="6E7E1C63" wp14:editId="7713EF82">
+                  <wp:extent cx="2553056" cy="5544324"/>
+                  <wp:effectExtent l="0" t="0" r="0" b="0"/>
+                  <wp:docPr id="1118215626" name="Picture 1"/>
+                  <wp:cNvGraphicFramePr>
+                    <a:graphicFrameLocks xmlns:a="http://schemas.openxmlformats.org/drawingml/2006/main" noChangeAspect="1"/>
+                  </wp:cNvGraphicFramePr>
+                  <a:graphic xmlns:a="http://schemas.openxmlformats.org/drawingml/2006/main">
+                    <a:graphicData uri="http://schemas.openxmlformats.org/drawingml/2006/picture">
+                      <pic:pic xmlns:pic="http://schemas.openxmlformats.org/drawingml/2006/picture">
+                        <pic:nvPicPr>
+                          <pic:cNvPr id="1118215626" name=""/>
+                          <pic:cNvPicPr/>
+                        </pic:nvPicPr>
+                        <pic:blipFill>
+                          <a:blip r:embed="rId33"/>
+                          <a:stretch>
+                            <a:fillRect/>
+                          </a:stretch>
+                        </pic:blipFill>
+                        <pic:spPr>
+                          <a:xfrm>
+                            <a:off x="0" y="0"/>
+                            <a:ext cx="2553056" cy="5544324"/>
+                          </a:xfrm>
+                          <a:prstGeom prst="rect">
+                            <a:avLst/>
+                          </a:prstGeom>
+                        </pic:spPr>
+                      </pic:pic>
+                    </a:graphicData>
+                  </a:graphic>
+                </wp:inline>
+              </w:drawing>
+            </w:r>
           </w:p>
           <w:p>
             <w:pPr>
               <w:spacing w:line="312" w:lineRule="auto"/>
               <w:textAlignment w:val="baseline"/>
             </w:pPr>
+            <w:r>
+              <w:lastRenderedPageBreak/>
+              <w:drawing>
+                <wp:inline distT="0" distB="0" distL="0" distR="0" wp14:anchorId="083FFFD0" wp14:editId="1A4581D1">
+                  <wp:extent cx="2495898" cy="5106113"/>
+                  <wp:effectExtent l="0" t="0" r="0" b="0"/>
+                  <wp:docPr id="1083484283" name="Picture 1"/>
+                  <wp:cNvGraphicFramePr>
+                    <a:graphicFrameLocks xmlns:a="http://schemas.openxmlformats.org/drawingml/2006/main" noChangeAspect="1"/>
+                  </wp:cNvGraphicFramePr>
+                  <a:graphic xmlns:a="http://schemas.openxmlformats.org/drawingml/2006/main">
+                    <a:graphicData uri="http://schemas.openxmlformats.org/drawingml/2006/picture">
+                      <pic:pic xmlns:pic="http://schemas.openxmlformats.org/drawingml/2006/picture">
+                        <pic:nvPicPr>
+                          <pic:cNvPr id="1083484283" name=""/>
+                          <pic:cNvPicPr/>
+                        </pic:nvPicPr>
+                        <pic:blipFill>
+                          <a:blip r:embed="rId34"/>
+                          <a:stretch>
+                            <a:fillRect/>
+                          </a:stretch>
+                        </pic:blipFill>
+                        <pic:spPr>
+                          <a:xfrm>
+                            <a:off x="0" y="0"/>
+                            <a:ext cx="2495898" cy="5106113"/>
+                          </a:xfrm>
+                          <a:prstGeom prst="rect">
+                            <a:avLst/>
+                          </a:prstGeom>
+                        </pic:spPr>
+                      </pic:pic>
+                    </a:graphicData>
+                  </a:graphic>
+                </wp:inline>
+              </w:drawing>
+            </w:r>
           </w:p>
           <w:p/>
         </w:tc>
@@ -17407,6 +17515,7 @@
                 <w:sz w:val="48"/>
                 <w:szCs w:val="48"/>
               </w:rPr>
+              <w:lastRenderedPageBreak/>
               <w:t>A0</w:t>
             </w:r>
             <w:r>
@@ -17441,15 +17550,59 @@
             <w:r>
               <w:t>Which browser is this screenshot from?</w:t>
             </w:r>
-          </w:p>
-          <w:p/>
-          <w:p/>
+            <w:r>
+              <w:t xml:space="preserve"> Firefox</w:t>
+            </w:r>
+          </w:p>
           <w:p>
             <w:pPr>
               <w:pStyle w:val="Heading3"/>
             </w:pPr>
             <w:r>
               <w:t>Screenshot</w:t>
+            </w:r>
+            <w:r>
+              <w:rPr>
+                <w:noProof/>
+              </w:rPr>
+              <w:t xml:space="preserve"> </w:t>
+            </w:r>
+            <w:r>
+              <w:drawing>
+                <wp:inline distT="0" distB="0" distL="0" distR="0" wp14:anchorId="3B231BAB" wp14:editId="4CE95300">
+                  <wp:extent cx="5286375" cy="3830955"/>
+                  <wp:effectExtent l="0" t="0" r="9525" b="0"/>
+                  <wp:docPr id="1787088239" name="Picture 1"/>
+                  <wp:cNvGraphicFramePr>
+                    <a:graphicFrameLocks xmlns:a="http://schemas.openxmlformats.org/drawingml/2006/main" noChangeAspect="1"/>
+                  </wp:cNvGraphicFramePr>
+                  <a:graphic xmlns:a="http://schemas.openxmlformats.org/drawingml/2006/main">
+                    <a:graphicData uri="http://schemas.openxmlformats.org/drawingml/2006/picture">
+                      <pic:pic xmlns:pic="http://schemas.openxmlformats.org/drawingml/2006/picture">
+                        <pic:nvPicPr>
+                          <pic:cNvPr id="1787088239" name=""/>
+                          <pic:cNvPicPr/>
+                        </pic:nvPicPr>
+                        <pic:blipFill>
+                          <a:blip r:embed="rId35"/>
+                          <a:stretch>
+                            <a:fillRect/>
+                          </a:stretch>
+                        </pic:blipFill>
+                        <pic:spPr>
+                          <a:xfrm>
+                            <a:off x="0" y="0"/>
+                            <a:ext cx="5286375" cy="3830955"/>
+                          </a:xfrm>
+                          <a:prstGeom prst="rect">
+                            <a:avLst/>
+                          </a:prstGeom>
+                        </pic:spPr>
+                      </pic:pic>
+                    </a:graphicData>
+                  </a:graphic>
+                </wp:inline>
+              </w:drawing>
             </w:r>
           </w:p>
           <w:p>
@@ -17457,6 +17610,44 @@
               <w:spacing w:line="312" w:lineRule="auto"/>
               <w:textAlignment w:val="baseline"/>
             </w:pPr>
+            <w:r>
+              <w:lastRenderedPageBreak/>
+              <w:drawing>
+                <wp:inline distT="0" distB="0" distL="0" distR="0" wp14:anchorId="553F1BD6" wp14:editId="711BCBAA">
+                  <wp:extent cx="4887007" cy="8383170"/>
+                  <wp:effectExtent l="0" t="0" r="8890" b="0"/>
+                  <wp:docPr id="1861575261" name="Picture 1"/>
+                  <wp:cNvGraphicFramePr>
+                    <a:graphicFrameLocks xmlns:a="http://schemas.openxmlformats.org/drawingml/2006/main" noChangeAspect="1"/>
+                  </wp:cNvGraphicFramePr>
+                  <a:graphic xmlns:a="http://schemas.openxmlformats.org/drawingml/2006/main">
+                    <a:graphicData uri="http://schemas.openxmlformats.org/drawingml/2006/picture">
+                      <pic:pic xmlns:pic="http://schemas.openxmlformats.org/drawingml/2006/picture">
+                        <pic:nvPicPr>
+                          <pic:cNvPr id="1861575261" name=""/>
+                          <pic:cNvPicPr/>
+                        </pic:nvPicPr>
+                        <pic:blipFill>
+                          <a:blip r:embed="rId36"/>
+                          <a:stretch>
+                            <a:fillRect/>
+                          </a:stretch>
+                        </pic:blipFill>
+                        <pic:spPr>
+                          <a:xfrm>
+                            <a:off x="0" y="0"/>
+                            <a:ext cx="4887007" cy="8383170"/>
+                          </a:xfrm>
+                          <a:prstGeom prst="rect">
+                            <a:avLst/>
+                          </a:prstGeom>
+                        </pic:spPr>
+                      </pic:pic>
+                    </a:graphicData>
+                  </a:graphic>
+                </wp:inline>
+              </w:drawing>
+            </w:r>
           </w:p>
           <w:p>
             <w:pPr>
@@ -17530,15 +17721,55 @@
             <w:r>
               <w:t>Which browser is this screenshot from?</w:t>
             </w:r>
-          </w:p>
-          <w:p/>
-          <w:p/>
+            <w:r>
+              <w:t xml:space="preserve"> Edge</w:t>
+            </w:r>
+          </w:p>
           <w:p>
             <w:pPr>
               <w:pStyle w:val="Heading3"/>
             </w:pPr>
             <w:r>
               <w:t>Screenshot</w:t>
+            </w:r>
+          </w:p>
+          <w:p>
+            <w:r>
+              <w:drawing>
+                <wp:inline distT="0" distB="0" distL="0" distR="0" wp14:anchorId="73C0882B" wp14:editId="3C34DEEB">
+                  <wp:extent cx="5286375" cy="2878455"/>
+                  <wp:effectExtent l="0" t="0" r="9525" b="0"/>
+                  <wp:docPr id="860073951" name="Picture 1"/>
+                  <wp:cNvGraphicFramePr>
+                    <a:graphicFrameLocks xmlns:a="http://schemas.openxmlformats.org/drawingml/2006/main" noChangeAspect="1"/>
+                  </wp:cNvGraphicFramePr>
+                  <a:graphic xmlns:a="http://schemas.openxmlformats.org/drawingml/2006/main">
+                    <a:graphicData uri="http://schemas.openxmlformats.org/drawingml/2006/picture">
+                      <pic:pic xmlns:pic="http://schemas.openxmlformats.org/drawingml/2006/picture">
+                        <pic:nvPicPr>
+                          <pic:cNvPr id="860073951" name=""/>
+                          <pic:cNvPicPr/>
+                        </pic:nvPicPr>
+                        <pic:blipFill>
+                          <a:blip r:embed="rId37"/>
+                          <a:stretch>
+                            <a:fillRect/>
+                          </a:stretch>
+                        </pic:blipFill>
+                        <pic:spPr>
+                          <a:xfrm>
+                            <a:off x="0" y="0"/>
+                            <a:ext cx="5286375" cy="2878455"/>
+                          </a:xfrm>
+                          <a:prstGeom prst="rect">
+                            <a:avLst/>
+                          </a:prstGeom>
+                        </pic:spPr>
+                      </pic:pic>
+                    </a:graphicData>
+                  </a:graphic>
+                </wp:inline>
+              </w:drawing>
             </w:r>
           </w:p>
           <w:p>
@@ -17546,6 +17777,44 @@
               <w:spacing w:line="312" w:lineRule="auto"/>
               <w:textAlignment w:val="baseline"/>
             </w:pPr>
+            <w:r>
+              <w:lastRenderedPageBreak/>
+              <w:drawing>
+                <wp:inline distT="0" distB="0" distL="0" distR="0" wp14:anchorId="6E29814C" wp14:editId="49522ED4">
+                  <wp:extent cx="3391373" cy="7678222"/>
+                  <wp:effectExtent l="0" t="0" r="0" b="0"/>
+                  <wp:docPr id="1652713308" name="Picture 1"/>
+                  <wp:cNvGraphicFramePr>
+                    <a:graphicFrameLocks xmlns:a="http://schemas.openxmlformats.org/drawingml/2006/main" noChangeAspect="1"/>
+                  </wp:cNvGraphicFramePr>
+                  <a:graphic xmlns:a="http://schemas.openxmlformats.org/drawingml/2006/main">
+                    <a:graphicData uri="http://schemas.openxmlformats.org/drawingml/2006/picture">
+                      <pic:pic xmlns:pic="http://schemas.openxmlformats.org/drawingml/2006/picture">
+                        <pic:nvPicPr>
+                          <pic:cNvPr id="1652713308" name=""/>
+                          <pic:cNvPicPr/>
+                        </pic:nvPicPr>
+                        <pic:blipFill>
+                          <a:blip r:embed="rId38"/>
+                          <a:stretch>
+                            <a:fillRect/>
+                          </a:stretch>
+                        </pic:blipFill>
+                        <pic:spPr>
+                          <a:xfrm>
+                            <a:off x="0" y="0"/>
+                            <a:ext cx="3391373" cy="7678222"/>
+                          </a:xfrm>
+                          <a:prstGeom prst="rect">
+                            <a:avLst/>
+                          </a:prstGeom>
+                        </pic:spPr>
+                      </pic:pic>
+                    </a:graphicData>
+                  </a:graphic>
+                </wp:inline>
+              </w:drawing>
+            </w:r>
           </w:p>
           <w:p>
             <w:pPr>
@@ -17584,6 +17853,7 @@
                 <w:sz w:val="48"/>
                 <w:szCs w:val="48"/>
               </w:rPr>
+              <w:lastRenderedPageBreak/>
               <w:t>07</w:t>
             </w:r>
           </w:p>
@@ -17613,15 +17883,7 @@
               <w:t>Obtain their feedback</w:t>
             </w:r>
             <w:r>
-              <w:t>, update your work as required based on their feedback, ensuring all changes are notes as semantic commits using the “</w:t>
-            </w:r>
-            <w:proofErr w:type="gramStart"/>
-            <w:r>
-              <w:t>fix:…</w:t>
-            </w:r>
-            <w:proofErr w:type="gramEnd"/>
-            <w:r>
-              <w:t xml:space="preserve">” </w:t>
+              <w:t xml:space="preserve">, update your work as required based on their feedback, ensuring all changes are notes as semantic commits using the “fix:…” </w:t>
             </w:r>
             <w:r>
               <w:t>tag at the start.</w:t>
@@ -17681,7 +17943,6 @@
                 <w:sz w:val="48"/>
                 <w:szCs w:val="48"/>
               </w:rPr>
-              <w:lastRenderedPageBreak/>
               <w:t>END</w:t>
             </w:r>
           </w:p>
@@ -18018,15 +18279,7 @@
     </w:p>
     <w:p>
       <w:r>
-        <w:t xml:space="preserve">Many may be applied via the use of </w:t>
-      </w:r>
-      <w:proofErr w:type="spellStart"/>
-      <w:r>
-        <w:t>PhpStorm</w:t>
-      </w:r>
-      <w:proofErr w:type="spellEnd"/>
-      <w:r>
-        <w:t>, PyCharm or similar plugins and code formatting</w:t>
+        <w:t>Many may be applied via the use of PhpStorm, PyCharm or similar plugins and code formatting</w:t>
       </w:r>
       <w:r>
         <w:t>.</w:t>
@@ -18075,7 +18328,7 @@
           <w:szCs w:val="22"/>
         </w:rPr>
       </w:pPr>
-      <w:hyperlink r:id="rId28" w:history="1">
+      <w:hyperlink r:id="rId39" w:history="1">
         <w:r>
           <w:rPr>
             <w:rStyle w:val="Hyperlink"/>
@@ -18096,7 +18349,7 @@
           <w:szCs w:val="22"/>
         </w:rPr>
       </w:pPr>
-      <w:hyperlink r:id="rId29" w:history="1">
+      <w:hyperlink r:id="rId40" w:history="1">
         <w:r>
           <w:rPr>
             <w:rStyle w:val="Hyperlink"/>
@@ -18117,7 +18370,7 @@
           <w:szCs w:val="22"/>
         </w:rPr>
       </w:pPr>
-      <w:hyperlink r:id="rId30" w:history="1">
+      <w:hyperlink r:id="rId41" w:history="1">
         <w:r>
           <w:rPr>
             <w:rStyle w:val="Hyperlink"/>
@@ -18170,7 +18423,7 @@
           <w:szCs w:val="22"/>
         </w:rPr>
       </w:pPr>
-      <w:hyperlink r:id="rId31" w:history="1">
+      <w:hyperlink r:id="rId42" w:history="1">
         <w:r>
           <w:rPr>
             <w:rStyle w:val="Hyperlink"/>
@@ -18191,7 +18444,7 @@
           <w:szCs w:val="22"/>
         </w:rPr>
       </w:pPr>
-      <w:hyperlink r:id="rId32" w:history="1">
+      <w:hyperlink r:id="rId43" w:history="1">
         <w:r>
           <w:rPr>
             <w:rStyle w:val="Hyperlink"/>
@@ -18250,7 +18503,7 @@
           <w:u w:val="none"/>
         </w:rPr>
       </w:pPr>
-      <w:hyperlink r:id="rId33" w:history="1">
+      <w:hyperlink r:id="rId44" w:history="1">
         <w:r>
           <w:rPr>
             <w:rStyle w:val="Hyperlink"/>
@@ -18262,21 +18515,13 @@
     </w:p>
     <w:p>
       <w:r>
-        <w:t xml:space="preserve">Note that </w:t>
-      </w:r>
-      <w:proofErr w:type="spellStart"/>
-      <w:r>
-        <w:t>P</w:t>
+        <w:t>Note that P</w:t>
       </w:r>
       <w:r>
         <w:t>hp</w:t>
       </w:r>
       <w:r>
-        <w:t>Storm</w:t>
-      </w:r>
-      <w:proofErr w:type="spellEnd"/>
-      <w:r>
-        <w:t xml:space="preserve"> and WebStorm will format code to their own standard, which is acceptable.</w:t>
+        <w:t>Storm and WebStorm will format code to their own standard, which is acceptable.</w:t>
       </w:r>
     </w:p>
     <w:p>
@@ -18319,7 +18564,7 @@
           <w:szCs w:val="22"/>
         </w:rPr>
       </w:pPr>
-      <w:hyperlink r:id="rId34" w:history="1">
+      <w:hyperlink r:id="rId45" w:history="1">
         <w:r>
           <w:rPr>
             <w:rStyle w:val="Hyperlink"/>
@@ -18333,21 +18578,13 @@
       <w:bookmarkStart w:id="38" w:name="_Toc82066987"/>
       <w:bookmarkStart w:id="39" w:name="_Toc94976445"/>
       <w:r>
-        <w:t xml:space="preserve">Note that </w:t>
-      </w:r>
-      <w:proofErr w:type="spellStart"/>
-      <w:r>
-        <w:t>P</w:t>
+        <w:t>Note that P</w:t>
       </w:r>
       <w:r>
         <w:t>hp</w:t>
       </w:r>
       <w:r>
-        <w:t>Storm</w:t>
-      </w:r>
-      <w:proofErr w:type="spellEnd"/>
-      <w:r>
-        <w:t xml:space="preserve"> and WebStorm will format code to their own standard, which is acceptable.</w:t>
+        <w:t>Storm and WebStorm will format code to their own standard, which is acceptable.</w:t>
       </w:r>
     </w:p>
     <w:p>
@@ -18831,13 +19068,8 @@
               <w:cnfStyle w:val="000000000000" w:firstRow="0" w:lastRow="0" w:firstColumn="0" w:lastColumn="0" w:oddVBand="0" w:evenVBand="0" w:oddHBand="0" w:evenHBand="0" w:firstRowFirstColumn="0" w:firstRowLastColumn="0" w:lastRowFirstColumn="0" w:lastRowLastColumn="0"/>
             </w:pPr>
             <w:r>
-              <w:t>.</w:t>
-            </w:r>
-            <w:proofErr w:type="spellStart"/>
-            <w:r>
-              <w:t>js</w:t>
-            </w:r>
-            <w:proofErr w:type="spellEnd"/>
+              <w:t>.js</w:t>
+            </w:r>
           </w:p>
         </w:tc>
       </w:tr>
@@ -18866,13 +19098,8 @@
               <w:cnfStyle w:val="000000100000" w:firstRow="0" w:lastRow="0" w:firstColumn="0" w:lastColumn="0" w:oddVBand="0" w:evenVBand="0" w:oddHBand="1" w:evenHBand="0" w:firstRowFirstColumn="0" w:firstRowLastColumn="0" w:lastRowFirstColumn="0" w:lastRowLastColumn="0"/>
             </w:pPr>
             <w:r>
-              <w:t>.</w:t>
-            </w:r>
-            <w:proofErr w:type="spellStart"/>
-            <w:r>
-              <w:t>css</w:t>
-            </w:r>
-            <w:proofErr w:type="spellEnd"/>
+              <w:t>.css</w:t>
+            </w:r>
           </w:p>
         </w:tc>
       </w:tr>
@@ -18900,13 +19127,8 @@
               <w:cnfStyle w:val="000000000000" w:firstRow="0" w:lastRow="0" w:firstColumn="0" w:lastColumn="0" w:oddVBand="0" w:evenVBand="0" w:oddHBand="0" w:evenHBand="0" w:firstRowFirstColumn="0" w:firstRowLastColumn="0" w:lastRowFirstColumn="0" w:lastRowLastColumn="0"/>
             </w:pPr>
             <w:r>
-              <w:t>.</w:t>
-            </w:r>
-            <w:proofErr w:type="spellStart"/>
-            <w:r>
-              <w:t>php</w:t>
-            </w:r>
-            <w:proofErr w:type="spellEnd"/>
+              <w:t>.php</w:t>
+            </w:r>
           </w:p>
         </w:tc>
       </w:tr>
@@ -18935,13 +19157,8 @@
               <w:cnfStyle w:val="000000100000" w:firstRow="0" w:lastRow="0" w:firstColumn="0" w:lastColumn="0" w:oddVBand="0" w:evenVBand="0" w:oddHBand="1" w:evenHBand="0" w:firstRowFirstColumn="0" w:firstRowLastColumn="0" w:lastRowFirstColumn="0" w:lastRowLastColumn="0"/>
             </w:pPr>
             <w:r>
-              <w:t>.</w:t>
-            </w:r>
-            <w:proofErr w:type="spellStart"/>
-            <w:r>
-              <w:t>js</w:t>
-            </w:r>
-            <w:proofErr w:type="spellEnd"/>
+              <w:t>.js</w:t>
+            </w:r>
           </w:p>
         </w:tc>
       </w:tr>
@@ -18968,16 +19185,9 @@
             <w:pPr>
               <w:cnfStyle w:val="000000000000" w:firstRow="0" w:lastRow="0" w:firstColumn="0" w:lastColumn="0" w:oddVBand="0" w:evenVBand="0" w:oddHBand="0" w:evenHBand="0" w:firstRowFirstColumn="0" w:firstRowLastColumn="0" w:lastRowFirstColumn="0" w:lastRowLastColumn="0"/>
             </w:pPr>
-            <w:proofErr w:type="gramStart"/>
-            <w:r>
-              <w:t>.</w:t>
-            </w:r>
-            <w:proofErr w:type="spellStart"/>
-            <w:r>
-              <w:t>jsx</w:t>
-            </w:r>
-            <w:proofErr w:type="spellEnd"/>
-            <w:proofErr w:type="gramEnd"/>
+            <w:r>
+              <w:t>.jsx</w:t>
+            </w:r>
           </w:p>
         </w:tc>
       </w:tr>
@@ -19006,13 +19216,8 @@
               <w:cnfStyle w:val="000000100000" w:firstRow="0" w:lastRow="0" w:firstColumn="0" w:lastColumn="0" w:oddVBand="0" w:evenVBand="0" w:oddHBand="1" w:evenHBand="0" w:firstRowFirstColumn="0" w:firstRowLastColumn="0" w:lastRowFirstColumn="0" w:lastRowLastColumn="0"/>
             </w:pPr>
             <w:r>
-              <w:t>.</w:t>
-            </w:r>
-            <w:proofErr w:type="spellStart"/>
-            <w:r>
-              <w:t>py</w:t>
-            </w:r>
-            <w:proofErr w:type="spellEnd"/>
+              <w:t>.py</w:t>
+            </w:r>
           </w:p>
         </w:tc>
       </w:tr>
@@ -19039,16 +19244,9 @@
             <w:pPr>
               <w:cnfStyle w:val="000000000000" w:firstRow="0" w:lastRow="0" w:firstColumn="0" w:lastColumn="0" w:oddVBand="0" w:evenVBand="0" w:oddHBand="0" w:evenHBand="0" w:firstRowFirstColumn="0" w:firstRowLastColumn="0" w:lastRowFirstColumn="0" w:lastRowLastColumn="0"/>
             </w:pPr>
-            <w:proofErr w:type="gramStart"/>
-            <w:r>
-              <w:t>.</w:t>
-            </w:r>
-            <w:proofErr w:type="spellStart"/>
-            <w:r>
-              <w:t>json</w:t>
-            </w:r>
-            <w:proofErr w:type="spellEnd"/>
-            <w:proofErr w:type="gramEnd"/>
+            <w:r>
+              <w:t>.json</w:t>
+            </w:r>
           </w:p>
         </w:tc>
       </w:tr>
@@ -19159,7 +19357,7 @@
                     <pic:cNvPicPr/>
                   </pic:nvPicPr>
                   <pic:blipFill>
-                    <a:blip r:embed="rId35" cstate="print">
+                    <a:blip r:embed="rId46" cstate="print">
                       <a:extLst>
                         <a:ext uri="{28A0092B-C50C-407E-A947-70E740481C1C}">
                           <a14:useLocalDpi xmlns:a14="http://schemas.microsoft.com/office/drawing/2010/main" val="0"/>
@@ -19303,7 +19501,7 @@
                     <pic:cNvPicPr/>
                   </pic:nvPicPr>
                   <pic:blipFill>
-                    <a:blip r:embed="rId36" cstate="print">
+                    <a:blip r:embed="rId47" cstate="print">
                       <a:extLst>
                         <a:ext uri="{28A0092B-C50C-407E-A947-70E740481C1C}">
                           <a14:useLocalDpi xmlns:a14="http://schemas.microsoft.com/office/drawing/2010/main" val="0"/>
@@ -19352,7 +19550,7 @@
                     <pic:cNvPicPr/>
                   </pic:nvPicPr>
                   <pic:blipFill>
-                    <a:blip r:embed="rId37" cstate="print">
+                    <a:blip r:embed="rId48" cstate="print">
                       <a:extLst>
                         <a:ext uri="{28A0092B-C50C-407E-A947-70E740481C1C}">
                           <a14:useLocalDpi xmlns:a14="http://schemas.microsoft.com/office/drawing/2010/main" val="0"/>
@@ -19435,7 +19633,7 @@
                     <pic:cNvPicPr/>
                   </pic:nvPicPr>
                   <pic:blipFill>
-                    <a:blip r:embed="rId38" cstate="print">
+                    <a:blip r:embed="rId49" cstate="print">
                       <a:extLst>
                         <a:ext uri="{28A0092B-C50C-407E-A947-70E740481C1C}">
                           <a14:useLocalDpi xmlns:a14="http://schemas.microsoft.com/office/drawing/2010/main" val="0"/>
@@ -19484,7 +19682,7 @@
                     <pic:cNvPicPr/>
                   </pic:nvPicPr>
                   <pic:blipFill>
-                    <a:blip r:embed="rId39" cstate="print">
+                    <a:blip r:embed="rId50" cstate="print">
                       <a:extLst>
                         <a:ext uri="{28A0092B-C50C-407E-A947-70E740481C1C}">
                           <a14:useLocalDpi xmlns:a14="http://schemas.microsoft.com/office/drawing/2010/main" val="0"/>
@@ -19532,7 +19730,7 @@
                     <pic:cNvPicPr/>
                   </pic:nvPicPr>
                   <pic:blipFill>
-                    <a:blip r:embed="rId40" cstate="print">
+                    <a:blip r:embed="rId51" cstate="print">
                       <a:extLst>
                         <a:ext uri="{28A0092B-C50C-407E-A947-70E740481C1C}">
                           <a14:useLocalDpi xmlns:a14="http://schemas.microsoft.com/office/drawing/2010/main" val="0"/>
@@ -19581,7 +19779,7 @@
                     <pic:cNvPicPr/>
                   </pic:nvPicPr>
                   <pic:blipFill>
-                    <a:blip r:embed="rId41" cstate="print">
+                    <a:blip r:embed="rId52" cstate="print">
                       <a:extLst>
                         <a:ext uri="{28A0092B-C50C-407E-A947-70E740481C1C}">
                           <a14:useLocalDpi xmlns:a14="http://schemas.microsoft.com/office/drawing/2010/main" val="0"/>
@@ -19654,7 +19852,7 @@
                     <pic:cNvPicPr/>
                   </pic:nvPicPr>
                   <pic:blipFill rotWithShape="1">
-                    <a:blip r:embed="rId42" cstate="print">
+                    <a:blip r:embed="rId53" cstate="print">
                       <a:extLst>
                         <a:ext uri="{28A0092B-C50C-407E-A947-70E740481C1C}">
                           <a14:useLocalDpi xmlns:a14="http://schemas.microsoft.com/office/drawing/2010/main" val="0"/>
@@ -19722,7 +19920,7 @@
                     <pic:cNvPicPr/>
                   </pic:nvPicPr>
                   <pic:blipFill>
-                    <a:blip r:embed="rId43" cstate="print">
+                    <a:blip r:embed="rId54" cstate="print">
                       <a:extLst>
                         <a:ext uri="{28A0092B-C50C-407E-A947-70E740481C1C}">
                           <a14:useLocalDpi xmlns:a14="http://schemas.microsoft.com/office/drawing/2010/main" val="0"/>
@@ -19785,7 +19983,7 @@
                     <pic:cNvPicPr/>
                   </pic:nvPicPr>
                   <pic:blipFill>
-                    <a:blip r:embed="rId44" cstate="print">
+                    <a:blip r:embed="rId55" cstate="print">
                       <a:extLst>
                         <a:ext uri="{28A0092B-C50C-407E-A947-70E740481C1C}">
                           <a14:useLocalDpi xmlns:a14="http://schemas.microsoft.com/office/drawing/2010/main" val="0"/>
@@ -19843,7 +20041,7 @@
                     <pic:cNvPicPr/>
                   </pic:nvPicPr>
                   <pic:blipFill>
-                    <a:blip r:embed="rId45" cstate="print">
+                    <a:blip r:embed="rId56" cstate="print">
                       <a:extLst>
                         <a:ext uri="{28A0092B-C50C-407E-A947-70E740481C1C}">
                           <a14:useLocalDpi xmlns:a14="http://schemas.microsoft.com/office/drawing/2010/main" val="0"/>
@@ -19903,7 +20101,7 @@
                     <pic:cNvPicPr/>
                   </pic:nvPicPr>
                   <pic:blipFill rotWithShape="1">
-                    <a:blip r:embed="rId46" cstate="print">
+                    <a:blip r:embed="rId57" cstate="print">
                       <a:extLst>
                         <a:ext uri="{28A0092B-C50C-407E-A947-70E740481C1C}">
                           <a14:useLocalDpi xmlns:a14="http://schemas.microsoft.com/office/drawing/2010/main" val="0"/>
@@ -19968,7 +20166,7 @@
                     <pic:cNvPicPr/>
                   </pic:nvPicPr>
                   <pic:blipFill rotWithShape="1">
-                    <a:blip r:embed="rId46" cstate="print">
+                    <a:blip r:embed="rId57" cstate="print">
                       <a:extLst>
                         <a:ext uri="{28A0092B-C50C-407E-A947-70E740481C1C}">
                           <a14:useLocalDpi xmlns:a14="http://schemas.microsoft.com/office/drawing/2010/main" val="0"/>
@@ -20010,7 +20208,6 @@
       <w:bookmarkStart w:id="55" w:name="_Ref144136020"/>
       <w:bookmarkStart w:id="56" w:name="_Toc144137671"/>
       <w:r>
-        <w:lastRenderedPageBreak/>
         <w:t>Appendix E: Content for Phase 3</w:t>
       </w:r>
       <w:bookmarkEnd w:id="55"/>
@@ -20054,23 +20251,7 @@
           <w:sz w:val="20"/>
           <w:szCs w:val="22"/>
         </w:rPr>
-        <w:t xml:space="preserve">Ian </w:t>
-      </w:r>
-      <w:proofErr w:type="spellStart"/>
-      <w:r>
-        <w:rPr>
-          <w:sz w:val="20"/>
-          <w:szCs w:val="22"/>
-        </w:rPr>
-        <w:t>Caldewell</w:t>
-      </w:r>
-      <w:proofErr w:type="spellEnd"/>
-      <w:r>
-        <w:rPr>
-          <w:sz w:val="20"/>
-          <w:szCs w:val="22"/>
-        </w:rPr>
-        <w:t>, a self-styled 'PC tinkerer', refurbishes PCs, and has ways of</w:t>
+        <w:t>Ian Caldewell, a self-styled 'PC tinkerer', refurbishes PCs, and has ways of</w:t>
       </w:r>
     </w:p>
     <w:p>
@@ -20209,23 +20390,7 @@
           <w:sz w:val="20"/>
           <w:szCs w:val="22"/>
         </w:rPr>
-        <w:t xml:space="preserve">The lady told </w:t>
-      </w:r>
-      <w:proofErr w:type="spellStart"/>
-      <w:r>
-        <w:rPr>
-          <w:sz w:val="20"/>
-          <w:szCs w:val="22"/>
-        </w:rPr>
-        <w:t>Caldewell</w:t>
-      </w:r>
-      <w:proofErr w:type="spellEnd"/>
-      <w:r>
-        <w:rPr>
-          <w:sz w:val="20"/>
-          <w:szCs w:val="22"/>
-        </w:rPr>
-        <w:t xml:space="preserve"> she'd bought a new wireless mouse, and, since it</w:t>
+        <w:t>The lady told Caldewell she'd bought a new wireless mouse, and, since it</w:t>
       </w:r>
     </w:p>
     <w:p>
@@ -20438,7 +20603,6 @@
           <w:sz w:val="20"/>
           <w:szCs w:val="22"/>
         </w:rPr>
-        <w:lastRenderedPageBreak/>
         <w:t>his holster and pointed it straight at the tower, threatening to shoot it.</w:t>
       </w:r>
     </w:p>
@@ -20551,8 +20715,8 @@
     </w:p>
     <w:p/>
     <w:sectPr>
-      <w:headerReference w:type="default" r:id="rId47"/>
-      <w:footerReference w:type="default" r:id="rId48"/>
+      <w:headerReference w:type="default" r:id="rId58"/>
+      <w:footerReference w:type="default" r:id="rId59"/>
       <w:type w:val="continuous"/>
       <w:pgSz w:w="11906" w:h="16838" w:code="9"/>
       <w:pgMar w:top="851" w:right="851" w:bottom="851" w:left="851" w:header="567" w:footer="342" w:gutter="0"/>
@@ -29141,6 +29305,7 @@
     <w:rsid w:val="003C70A8"/>
     <w:rsid w:val="0056000B"/>
     <w:rsid w:val="00595B23"/>
+    <w:rsid w:val="006118AC"/>
     <w:rsid w:val="00640DCB"/>
     <w:rsid w:val="00750392"/>
     <w:rsid w:val="00752E81"/>
@@ -29160,7 +29325,6 @@
     <w:rsid w:val="00E73F60"/>
     <w:rsid w:val="00E85B03"/>
     <w:rsid w:val="00EB4ABA"/>
-    <w:rsid w:val="00F500A0"/>
     <w:rsid w:val="00F979A0"/>
   </w:rsids>
   <m:mathPr>

</xml_diff>